<commit_message>
Platform UI differences expanded upon in design doc
</commit_message>
<xml_diff>
--- a/CrossPlatformDevelopment - Design Document - Igor_Justin.docx
+++ b/CrossPlatformDevelopment - Design Document - Igor_Justin.docx
@@ -5343,6 +5343,11 @@
     </w:p>
     <w:p>
       <w:r>
+        <w:t>Windows, Xbox and Android UI:</w:t>
+      </w:r>
+    </w:p>
+    <w:p>
+      <w:r>
         <w:rPr>
           <w:noProof/>
         </w:rPr>
@@ -5396,6 +5401,75 @@
         </w:drawing>
       </w:r>
     </w:p>
+    <w:p/>
+    <w:p>
+      <w:r>
+        <w:t>Web UI:</w:t>
+      </w:r>
+      <w:r>
+        <w:t xml:space="preserve"> Quit button not present on web</w:t>
+      </w:r>
+      <w:r>
+        <w:t>.</w:t>
+      </w:r>
+      <w:bookmarkStart w:id="25" w:name="_GoBack"/>
+      <w:bookmarkEnd w:id="25"/>
+    </w:p>
+    <w:p>
+      <w:r>
+        <w:rPr>
+          <w:noProof/>
+        </w:rPr>
+        <w:drawing>
+          <wp:inline distT="0" distB="0" distL="0" distR="0">
+            <wp:extent cx="4295775" cy="3073896"/>
+            <wp:effectExtent l="0" t="0" r="0" b="0"/>
+            <wp:docPr id="7" name="Picture 7"/>
+            <wp:cNvGraphicFramePr>
+              <a:graphicFrameLocks xmlns:a="http://schemas.openxmlformats.org/drawingml/2006/main" noChangeAspect="1"/>
+            </wp:cNvGraphicFramePr>
+            <a:graphic xmlns:a="http://schemas.openxmlformats.org/drawingml/2006/main">
+              <a:graphicData uri="http://schemas.openxmlformats.org/drawingml/2006/picture">
+                <pic:pic xmlns:pic="http://schemas.openxmlformats.org/drawingml/2006/picture">
+                  <pic:nvPicPr>
+                    <pic:cNvPr id="0" name="Picture 1"/>
+                    <pic:cNvPicPr>
+                      <a:picLocks noChangeAspect="1" noChangeArrowheads="1"/>
+                    </pic:cNvPicPr>
+                  </pic:nvPicPr>
+                  <pic:blipFill>
+                    <a:blip r:embed="rId22">
+                      <a:extLst>
+                        <a:ext uri="{28A0092B-C50C-407E-A947-70E740481C1C}">
+                          <a14:useLocalDpi xmlns:a14="http://schemas.microsoft.com/office/drawing/2010/main" val="0"/>
+                        </a:ext>
+                      </a:extLst>
+                    </a:blip>
+                    <a:srcRect/>
+                    <a:stretch>
+                      <a:fillRect/>
+                    </a:stretch>
+                  </pic:blipFill>
+                  <pic:spPr bwMode="auto">
+                    <a:xfrm>
+                      <a:off x="0" y="0"/>
+                      <a:ext cx="4336942" cy="3103354"/>
+                    </a:xfrm>
+                    <a:prstGeom prst="rect">
+                      <a:avLst/>
+                    </a:prstGeom>
+                    <a:noFill/>
+                    <a:ln>
+                      <a:noFill/>
+                    </a:ln>
+                  </pic:spPr>
+                </pic:pic>
+              </a:graphicData>
+            </a:graphic>
+          </wp:inline>
+        </w:drawing>
+      </w:r>
+    </w:p>
     <w:p>
       <w:r>
         <w:t xml:space="preserve">All menu buttons and pause screen buttons are navigable </w:t>
@@ -5406,6 +5480,7 @@
     </w:p>
     <w:p>
       <w:r>
+        <w:lastRenderedPageBreak/>
         <w:t>Windows – mouse click the button or use ‘W’ and ‘S’ to highlight button and “Enter” to select.</w:t>
       </w:r>
     </w:p>
@@ -5428,11 +5503,11 @@
         </w:numPr>
         <w:ind w:left="480"/>
       </w:pPr>
-      <w:bookmarkStart w:id="25" w:name="_Toc49774305"/>
+      <w:bookmarkStart w:id="26" w:name="_Toc49774305"/>
       <w:r>
         <w:t>High scores</w:t>
       </w:r>
-      <w:bookmarkEnd w:id="25"/>
+      <w:bookmarkEnd w:id="26"/>
     </w:p>
     <w:p>
       <w:r>
@@ -5477,7 +5552,7 @@
                     </pic:cNvPicPr>
                   </pic:nvPicPr>
                   <pic:blipFill>
-                    <a:blip r:embed="rId22">
+                    <a:blip r:embed="rId23">
                       <a:extLst>
                         <a:ext uri="{28A0092B-C50C-407E-A947-70E740481C1C}">
                           <a14:useLocalDpi xmlns:a14="http://schemas.microsoft.com/office/drawing/2010/main" val="0"/>
@@ -5522,12 +5597,11 @@
         </w:numPr>
         <w:ind w:left="480"/>
       </w:pPr>
-      <w:bookmarkStart w:id="26" w:name="_Toc49774306"/>
-      <w:r>
-        <w:lastRenderedPageBreak/>
+      <w:bookmarkStart w:id="27" w:name="_Toc49774306"/>
+      <w:r>
         <w:t>UI/HUD</w:t>
       </w:r>
-      <w:bookmarkEnd w:id="26"/>
+      <w:bookmarkEnd w:id="27"/>
     </w:p>
     <w:p>
       <w:r>
@@ -5555,75 +5629,6 @@
                 <pic:pic xmlns:pic="http://schemas.openxmlformats.org/drawingml/2006/picture">
                   <pic:nvPicPr>
                     <pic:cNvPr id="0" name="Picture 3"/>
-                    <pic:cNvPicPr>
-                      <a:picLocks noChangeAspect="1" noChangeArrowheads="1"/>
-                    </pic:cNvPicPr>
-                  </pic:nvPicPr>
-                  <pic:blipFill>
-                    <a:blip r:embed="rId23">
-                      <a:extLst>
-                        <a:ext uri="{28A0092B-C50C-407E-A947-70E740481C1C}">
-                          <a14:useLocalDpi xmlns:a14="http://schemas.microsoft.com/office/drawing/2010/main" val="0"/>
-                        </a:ext>
-                      </a:extLst>
-                    </a:blip>
-                    <a:srcRect/>
-                    <a:stretch>
-                      <a:fillRect/>
-                    </a:stretch>
-                  </pic:blipFill>
-                  <pic:spPr bwMode="auto">
-                    <a:xfrm>
-                      <a:off x="0" y="0"/>
-                      <a:ext cx="4295775" cy="3057525"/>
-                    </a:xfrm>
-                    <a:prstGeom prst="rect">
-                      <a:avLst/>
-                    </a:prstGeom>
-                    <a:noFill/>
-                    <a:ln>
-                      <a:noFill/>
-                    </a:ln>
-                  </pic:spPr>
-                </pic:pic>
-              </a:graphicData>
-            </a:graphic>
-          </wp:inline>
-        </w:drawing>
-      </w:r>
-    </w:p>
-    <w:p/>
-    <w:p>
-      <w:r>
-        <w:t>Android</w:t>
-      </w:r>
-      <w:r>
-        <w:t xml:space="preserve"> UI:</w:t>
-      </w:r>
-      <w:r>
-        <w:t xml:space="preserve"> Virtual pause button and virtual joysticks present on Android.</w:t>
-      </w:r>
-      <w:bookmarkStart w:id="27" w:name="_GoBack"/>
-      <w:bookmarkEnd w:id="27"/>
-    </w:p>
-    <w:p>
-      <w:r>
-        <w:rPr>
-          <w:noProof/>
-        </w:rPr>
-        <w:drawing>
-          <wp:inline distT="0" distB="0" distL="0" distR="0">
-            <wp:extent cx="4295775" cy="3057525"/>
-            <wp:effectExtent l="0" t="0" r="9525" b="9525"/>
-            <wp:docPr id="5" name="Picture 5"/>
-            <wp:cNvGraphicFramePr>
-              <a:graphicFrameLocks xmlns:a="http://schemas.openxmlformats.org/drawingml/2006/main" noChangeAspect="1"/>
-            </wp:cNvGraphicFramePr>
-            <a:graphic xmlns:a="http://schemas.openxmlformats.org/drawingml/2006/main">
-              <a:graphicData uri="http://schemas.openxmlformats.org/drawingml/2006/picture">
-                <pic:pic xmlns:pic="http://schemas.openxmlformats.org/drawingml/2006/picture">
-                  <pic:nvPicPr>
-                    <pic:cNvPr id="0" name="Picture 5"/>
                     <pic:cNvPicPr>
                       <a:picLocks noChangeAspect="1" noChangeArrowheads="1"/>
                     </pic:cNvPicPr>
@@ -5667,7 +5672,13 @@
     <w:p>
       <w:r>
         <w:lastRenderedPageBreak/>
-        <w:t>Game over UI:</w:t>
+        <w:t>Android</w:t>
+      </w:r>
+      <w:r>
+        <w:t xml:space="preserve"> UI:</w:t>
+      </w:r>
+      <w:r>
+        <w:t xml:space="preserve"> Virtual pause button and virtual joysticks present on Android.</w:t>
       </w:r>
     </w:p>
     <w:p>
@@ -5679,7 +5690,7 @@
           <wp:inline distT="0" distB="0" distL="0" distR="0">
             <wp:extent cx="4295775" cy="3057525"/>
             <wp:effectExtent l="0" t="0" r="9525" b="9525"/>
-            <wp:docPr id="1" name="Picture 1"/>
+            <wp:docPr id="5" name="Picture 5"/>
             <wp:cNvGraphicFramePr>
               <a:graphicFrameLocks xmlns:a="http://schemas.openxmlformats.org/drawingml/2006/main" noChangeAspect="1"/>
             </wp:cNvGraphicFramePr>
@@ -5687,7 +5698,7 @@
               <a:graphicData uri="http://schemas.openxmlformats.org/drawingml/2006/picture">
                 <pic:pic xmlns:pic="http://schemas.openxmlformats.org/drawingml/2006/picture">
                   <pic:nvPicPr>
-                    <pic:cNvPr id="0" name="Picture 1"/>
+                    <pic:cNvPr id="0" name="Picture 5"/>
                     <pic:cNvPicPr>
                       <a:picLocks noChangeAspect="1" noChangeArrowheads="1"/>
                     </pic:cNvPicPr>
@@ -5726,9 +5737,79 @@
       </w:r>
     </w:p>
     <w:p/>
-    <w:p>
-      <w:r>
-        <w:t>Pause menu UI:</w:t>
+    <w:p/>
+    <w:p/>
+    <w:p>
+      <w:r>
+        <w:t>Game over UI:</w:t>
+      </w:r>
+    </w:p>
+    <w:p>
+      <w:r>
+        <w:rPr>
+          <w:noProof/>
+        </w:rPr>
+        <w:drawing>
+          <wp:inline distT="0" distB="0" distL="0" distR="0">
+            <wp:extent cx="4295775" cy="3057525"/>
+            <wp:effectExtent l="0" t="0" r="9525" b="9525"/>
+            <wp:docPr id="1" name="Picture 1"/>
+            <wp:cNvGraphicFramePr>
+              <a:graphicFrameLocks xmlns:a="http://schemas.openxmlformats.org/drawingml/2006/main" noChangeAspect="1"/>
+            </wp:cNvGraphicFramePr>
+            <a:graphic xmlns:a="http://schemas.openxmlformats.org/drawingml/2006/main">
+              <a:graphicData uri="http://schemas.openxmlformats.org/drawingml/2006/picture">
+                <pic:pic xmlns:pic="http://schemas.openxmlformats.org/drawingml/2006/picture">
+                  <pic:nvPicPr>
+                    <pic:cNvPr id="0" name="Picture 1"/>
+                    <pic:cNvPicPr>
+                      <a:picLocks noChangeAspect="1" noChangeArrowheads="1"/>
+                    </pic:cNvPicPr>
+                  </pic:nvPicPr>
+                  <pic:blipFill>
+                    <a:blip r:embed="rId26">
+                      <a:extLst>
+                        <a:ext uri="{28A0092B-C50C-407E-A947-70E740481C1C}">
+                          <a14:useLocalDpi xmlns:a14="http://schemas.microsoft.com/office/drawing/2010/main" val="0"/>
+                        </a:ext>
+                      </a:extLst>
+                    </a:blip>
+                    <a:srcRect/>
+                    <a:stretch>
+                      <a:fillRect/>
+                    </a:stretch>
+                  </pic:blipFill>
+                  <pic:spPr bwMode="auto">
+                    <a:xfrm>
+                      <a:off x="0" y="0"/>
+                      <a:ext cx="4295775" cy="3057525"/>
+                    </a:xfrm>
+                    <a:prstGeom prst="rect">
+                      <a:avLst/>
+                    </a:prstGeom>
+                    <a:noFill/>
+                    <a:ln>
+                      <a:noFill/>
+                    </a:ln>
+                  </pic:spPr>
+                </pic:pic>
+              </a:graphicData>
+            </a:graphic>
+          </wp:inline>
+        </w:drawing>
+      </w:r>
+    </w:p>
+    <w:p/>
+    <w:p>
+      <w:r>
+        <w:lastRenderedPageBreak/>
+        <w:t>Pause menu</w:t>
+      </w:r>
+      <w:r>
+        <w:t xml:space="preserve"> Windows, Xbox, Android</w:t>
+      </w:r>
+      <w:r>
+        <w:t xml:space="preserve"> UI:</w:t>
       </w:r>
     </w:p>
     <w:p>
@@ -5754,7 +5835,7 @@
                     </pic:cNvPicPr>
                   </pic:nvPicPr>
                   <pic:blipFill>
-                    <a:blip r:embed="rId26"/>
+                    <a:blip r:embed="rId27"/>
                     <a:srcRect/>
                     <a:stretch>
                       <a:fillRect/>
@@ -5784,7 +5865,69 @@
       </w:r>
     </w:p>
     <w:p/>
-    <w:p/>
+    <w:p>
+      <w:r>
+        <w:t>Pause Menu Web UI:</w:t>
+      </w:r>
+      <w:r>
+        <w:t xml:space="preserve"> Quit button option not present on web.</w:t>
+      </w:r>
+    </w:p>
+    <w:p>
+      <w:r>
+        <w:rPr>
+          <w:noProof/>
+        </w:rPr>
+        <w:drawing>
+          <wp:inline distT="0" distB="0" distL="0" distR="0">
+            <wp:extent cx="4319991" cy="2787091"/>
+            <wp:effectExtent l="0" t="0" r="0" b="0"/>
+            <wp:docPr id="8" name="Picture 8"/>
+            <wp:cNvGraphicFramePr>
+              <a:graphicFrameLocks xmlns:a="http://schemas.openxmlformats.org/drawingml/2006/main" noChangeAspect="1"/>
+            </wp:cNvGraphicFramePr>
+            <a:graphic xmlns:a="http://schemas.openxmlformats.org/drawingml/2006/main">
+              <a:graphicData uri="http://schemas.openxmlformats.org/drawingml/2006/picture">
+                <pic:pic xmlns:pic="http://schemas.openxmlformats.org/drawingml/2006/picture">
+                  <pic:nvPicPr>
+                    <pic:cNvPr id="0" name="Picture 2"/>
+                    <pic:cNvPicPr>
+                      <a:picLocks noChangeAspect="1" noChangeArrowheads="1"/>
+                    </pic:cNvPicPr>
+                  </pic:nvPicPr>
+                  <pic:blipFill>
+                    <a:blip r:embed="rId28">
+                      <a:extLst>
+                        <a:ext uri="{28A0092B-C50C-407E-A947-70E740481C1C}">
+                          <a14:useLocalDpi xmlns:a14="http://schemas.microsoft.com/office/drawing/2010/main" val="0"/>
+                        </a:ext>
+                      </a:extLst>
+                    </a:blip>
+                    <a:srcRect/>
+                    <a:stretch>
+                      <a:fillRect/>
+                    </a:stretch>
+                  </pic:blipFill>
+                  <pic:spPr bwMode="auto">
+                    <a:xfrm>
+                      <a:off x="0" y="0"/>
+                      <a:ext cx="4363623" cy="2815241"/>
+                    </a:xfrm>
+                    <a:prstGeom prst="rect">
+                      <a:avLst/>
+                    </a:prstGeom>
+                    <a:noFill/>
+                    <a:ln>
+                      <a:noFill/>
+                    </a:ln>
+                  </pic:spPr>
+                </pic:pic>
+              </a:graphicData>
+            </a:graphic>
+          </wp:inline>
+        </w:drawing>
+      </w:r>
+    </w:p>
     <w:p/>
     <w:p/>
     <w:p>
@@ -5797,7 +5940,6 @@
       </w:pPr>
       <w:bookmarkStart w:id="28" w:name="_Toc49774307"/>
       <w:r>
-        <w:lastRenderedPageBreak/>
         <w:t>Progress report and feedback Meeting Minutes</w:t>
       </w:r>
       <w:bookmarkEnd w:id="28"/>
@@ -5835,6 +5977,7 @@
         </w:numPr>
       </w:pPr>
       <w:r>
+        <w:lastRenderedPageBreak/>
         <w:t>Basic game implemented. Player can move around the arena and shoot zombies.</w:t>
       </w:r>
     </w:p>
@@ -6102,7 +6245,6 @@
       </w:pPr>
       <w:bookmarkStart w:id="31" w:name="_Toc49774310"/>
       <w:r>
-        <w:lastRenderedPageBreak/>
         <w:t>Thursday 10</w:t>
       </w:r>
       <w:r>
@@ -6149,6 +6291,7 @@
     </w:p>
     <w:p>
       <w:r>
+        <w:lastRenderedPageBreak/>
         <w:t>Feedback from teacher and peers:</w:t>
       </w:r>
     </w:p>
@@ -6349,12 +6492,12 @@
     <w:p/>
     <w:p/>
     <w:sectPr>
-      <w:headerReference w:type="even" r:id="rId27"/>
-      <w:headerReference w:type="default" r:id="rId28"/>
-      <w:footerReference w:type="even" r:id="rId29"/>
-      <w:footerReference w:type="default" r:id="rId30"/>
-      <w:headerReference w:type="first" r:id="rId31"/>
-      <w:footerReference w:type="first" r:id="rId32"/>
+      <w:headerReference w:type="even" r:id="rId29"/>
+      <w:headerReference w:type="default" r:id="rId30"/>
+      <w:footerReference w:type="even" r:id="rId31"/>
+      <w:footerReference w:type="default" r:id="rId32"/>
+      <w:headerReference w:type="first" r:id="rId33"/>
+      <w:footerReference w:type="first" r:id="rId34"/>
       <w:pgSz w:w="12240" w:h="15840"/>
       <w:pgMar w:top="1440" w:right="1440" w:bottom="1440" w:left="1440" w:header="720" w:footer="720" w:gutter="0"/>
       <w:pgNumType w:start="0"/>
@@ -9198,6 +9341,12 @@
 </file>
 
 <file path=customXml/item3.xml><?xml version="1.0" encoding="utf-8"?>
+<p:properties xmlns:p="http://schemas.microsoft.com/office/2006/metadata/properties" xmlns:xsi="http://www.w3.org/2001/XMLSchema-instance" xmlns:pc="http://schemas.microsoft.com/office/infopath/2007/PartnerControls">
+  <documentManagement/>
+</p:properties>
+</file>
+
+<file path=customXml/item4.xml><?xml version="1.0" encoding="utf-8"?>
 <ct:contentTypeSchema xmlns:ct="http://schemas.microsoft.com/office/2006/metadata/contentType" xmlns:ma="http://schemas.microsoft.com/office/2006/metadata/properties/metaAttributes" ct:_="" ma:_="" ma:contentTypeName="Document" ma:contentTypeID="0x01010074F10D0031F0BF458937D03CD959F800" ma:contentTypeVersion="7" ma:contentTypeDescription="Create a new document." ma:contentTypeScope="" ma:versionID="cd5dc5177ce39f5eefd2d36a9017b873">
   <xsd:schema xmlns:xsd="http://www.w3.org/2001/XMLSchema" xmlns:xs="http://www.w3.org/2001/XMLSchema" xmlns:p="http://schemas.microsoft.com/office/2006/metadata/properties" xmlns:ns2="d3e75b01-560b-433b-b252-2f7f4dd541a7" targetNamespace="http://schemas.microsoft.com/office/2006/metadata/properties" ma:root="true" ma:fieldsID="78457aa718daa4f1f188928f54b95684" ns2:_="">
     <xsd:import namespace="d3e75b01-560b-433b-b252-2f7f4dd541a7"/>
@@ -9361,12 +9510,6 @@
 </ct:contentTypeSchema>
 </file>
 
-<file path=customXml/item4.xml><?xml version="1.0" encoding="utf-8"?>
-<p:properties xmlns:p="http://schemas.microsoft.com/office/2006/metadata/properties" xmlns:xsi="http://www.w3.org/2001/XMLSchema-instance" xmlns:pc="http://schemas.microsoft.com/office/infopath/2007/PartnerControls">
-  <documentManagement/>
-</p:properties>
-</file>
-
 <file path=customXml/item5.xml><?xml version="1.0" encoding="utf-8"?>
 <b:Sources xmlns:b="http://schemas.openxmlformats.org/officeDocument/2006/bibliography" xmlns="http://schemas.openxmlformats.org/officeDocument/2006/bibliography" SelectedStyle="\APASixthEditionOfficeOnline.xsl" StyleName="APA" Version="6"/>
 </file>
@@ -9388,6 +9531,15 @@
 </file>
 
 <file path=customXml/itemProps3.xml><?xml version="1.0" encoding="utf-8"?>
+<ds:datastoreItem xmlns:ds="http://schemas.openxmlformats.org/officeDocument/2006/customXml" ds:itemID="{071FDEA6-ED5E-46A7-95B6-1C51358923E8}">
+  <ds:schemaRefs>
+    <ds:schemaRef ds:uri="http://schemas.microsoft.com/office/2006/metadata/properties"/>
+    <ds:schemaRef ds:uri="http://schemas.microsoft.com/office/infopath/2007/PartnerControls"/>
+  </ds:schemaRefs>
+</ds:datastoreItem>
+</file>
+
+<file path=customXml/itemProps4.xml><?xml version="1.0" encoding="utf-8"?>
 <ds:datastoreItem xmlns:ds="http://schemas.openxmlformats.org/officeDocument/2006/customXml" ds:itemID="{84FE7808-B688-48F8-AF1F-BC6ABC3FAE52}">
   <ds:schemaRefs>
     <ds:schemaRef ds:uri="http://schemas.microsoft.com/office/2006/metadata/contentType"/>
@@ -9405,17 +9557,8 @@
 </ds:datastoreItem>
 </file>
 
-<file path=customXml/itemProps4.xml><?xml version="1.0" encoding="utf-8"?>
-<ds:datastoreItem xmlns:ds="http://schemas.openxmlformats.org/officeDocument/2006/customXml" ds:itemID="{071FDEA6-ED5E-46A7-95B6-1C51358923E8}">
-  <ds:schemaRefs>
-    <ds:schemaRef ds:uri="http://schemas.microsoft.com/office/2006/metadata/properties"/>
-    <ds:schemaRef ds:uri="http://schemas.microsoft.com/office/infopath/2007/PartnerControls"/>
-  </ds:schemaRefs>
-</ds:datastoreItem>
-</file>
-
 <file path=customXml/itemProps5.xml><?xml version="1.0" encoding="utf-8"?>
-<ds:datastoreItem xmlns:ds="http://schemas.openxmlformats.org/officeDocument/2006/customXml" ds:itemID="{26CF68A6-5E06-451B-AF83-FA6F017C6674}">
+<ds:datastoreItem xmlns:ds="http://schemas.openxmlformats.org/officeDocument/2006/customXml" ds:itemID="{A5784BCD-A016-4C99-8B6D-7C0B4754B940}">
   <ds:schemaRefs>
     <ds:schemaRef ds:uri="http://schemas.openxmlformats.org/officeDocument/2006/bibliography"/>
   </ds:schemaRefs>

</xml_diff>